<commit_message>
Arquivos de criação da Tela inicial e de Relatório
</commit_message>
<xml_diff>
--- a/documentacaoTCC/Descrição de Capítulos e Seções - Desenvolvimento de Soluções.docx
+++ b/documentacaoTCC/Descrição de Capítulos e Seções - Desenvolvimento de Soluções.docx
@@ -1,6 +1,6 @@
 
 <file path=word/document.xml><?xml version="1.0" encoding="utf-8"?>
-<w:document xmlns:wpc="http://schemas.microsoft.com/office/word/2010/wordprocessingCanvas" xmlns:cx="http://schemas.microsoft.com/office/drawing/2014/chartex" xmlns:cx1="http://schemas.microsoft.com/office/drawing/2015/9/8/chartex" xmlns:cx2="http://schemas.microsoft.com/office/drawing/2015/10/21/chartex" xmlns:cx3="http://schemas.microsoft.com/office/drawing/2016/5/9/chartex" xmlns:cx4="http://schemas.microsoft.com/office/drawing/2016/5/10/chartex" xmlns:cx5="http://schemas.microsoft.com/office/drawing/2016/5/11/chartex" xmlns:cx6="http://schemas.microsoft.com/office/drawing/2016/5/12/chartex" xmlns:cx7="http://schemas.microsoft.com/office/drawing/2016/5/13/chartex" xmlns:cx8="http://schemas.microsoft.com/office/drawing/2016/5/14/chartex" xmlns:mc="http://schemas.openxmlformats.org/markup-compatibility/2006" xmlns:aink="http://schemas.microsoft.com/office/drawing/2016/ink" xmlns:am3d="http://schemas.microsoft.com/office/drawing/2017/model3d" xmlns:o="urn:schemas-microsoft-com:office:office" xmlns:r="http://schemas.openxmlformats.org/officeDocument/2006/relationships" xmlns:m="http://schemas.openxmlformats.org/officeDocument/2006/math" xmlns:v="urn:schemas-microsoft-com:vml" xmlns:wp14="http://schemas.microsoft.com/office/word/2010/wordprocessingDrawing" xmlns:wp="http://schemas.openxmlformats.org/drawingml/2006/wordprocessingDrawing" xmlns:w10="urn:schemas-microsoft-com:office:word" xmlns:w="http://schemas.openxmlformats.org/wordprocessingml/2006/main" xmlns:w14="http://schemas.microsoft.com/office/word/2010/wordml" xmlns:w15="http://schemas.microsoft.com/office/word/2012/wordml" xmlns:w16cex="http://schemas.microsoft.com/office/word/2018/wordml/cex" xmlns:w16cid="http://schemas.microsoft.com/office/word/2016/wordml/cid" xmlns:w16="http://schemas.microsoft.com/office/word/2018/wordml" xmlns:w16se="http://schemas.microsoft.com/office/word/2015/wordml/symex" xmlns:wpg="http://schemas.microsoft.com/office/word/2010/wordprocessingGroup" xmlns:wpi="http://schemas.microsoft.com/office/word/2010/wordprocessingInk" xmlns:wne="http://schemas.microsoft.com/office/word/2006/wordml" xmlns:wps="http://schemas.microsoft.com/office/word/2010/wordprocessingShape" mc:Ignorable="w14 w15 w16se w16cid w16 w16cex wp14">
+<w:document xmlns:wpc="http://schemas.microsoft.com/office/word/2010/wordprocessingCanvas" xmlns:cx="http://schemas.microsoft.com/office/drawing/2014/chartex" xmlns:cx1="http://schemas.microsoft.com/office/drawing/2015/9/8/chartex" xmlns:cx2="http://schemas.microsoft.com/office/drawing/2015/10/21/chartex" xmlns:cx3="http://schemas.microsoft.com/office/drawing/2016/5/9/chartex" xmlns:cx4="http://schemas.microsoft.com/office/drawing/2016/5/10/chartex" xmlns:cx5="http://schemas.microsoft.com/office/drawing/2016/5/11/chartex" xmlns:cx6="http://schemas.microsoft.com/office/drawing/2016/5/12/chartex" xmlns:cx7="http://schemas.microsoft.com/office/drawing/2016/5/13/chartex" xmlns:cx8="http://schemas.microsoft.com/office/drawing/2016/5/14/chartex" xmlns:mc="http://schemas.openxmlformats.org/markup-compatibility/2006" xmlns:aink="http://schemas.microsoft.com/office/drawing/2016/ink" xmlns:am3d="http://schemas.microsoft.com/office/drawing/2017/model3d" xmlns:o="urn:schemas-microsoft-com:office:office" xmlns:r="http://schemas.openxmlformats.org/officeDocument/2006/relationships" xmlns:m="http://schemas.openxmlformats.org/officeDocument/2006/math" xmlns:v="urn:schemas-microsoft-com:vml" xmlns:wp14="http://schemas.microsoft.com/office/word/2010/wordprocessingDrawing" xmlns:wp="http://schemas.openxmlformats.org/drawingml/2006/wordprocessingDrawing" xmlns:w10="urn:schemas-microsoft-com:office:word" xmlns:w="http://schemas.openxmlformats.org/wordprocessingml/2006/main" xmlns:w14="http://schemas.microsoft.com/office/word/2010/wordml" xmlns:w15="http://schemas.microsoft.com/office/word/2012/wordml" xmlns:w16cex="http://schemas.microsoft.com/office/word/2018/wordml/cex" xmlns:w16cid="http://schemas.microsoft.com/office/word/2016/wordml/cid" xmlns:w16="http://schemas.microsoft.com/office/word/2018/wordml" xmlns:w16sdtdh="http://schemas.microsoft.com/office/word/2020/wordml/sdtdatahash" xmlns:w16se="http://schemas.microsoft.com/office/word/2015/wordml/symex" xmlns:wpg="http://schemas.microsoft.com/office/word/2010/wordprocessingGroup" xmlns:wpi="http://schemas.microsoft.com/office/word/2010/wordprocessingInk" xmlns:wne="http://schemas.microsoft.com/office/word/2006/wordml" xmlns:wps="http://schemas.microsoft.com/office/word/2010/wordprocessingShape" mc:Ignorable="w14 w15 w16se w16cid w16 w16cex w16sdtdh wp14">
   <w:body>
     <w:p>
       <w:pPr>
@@ -345,31 +345,11 @@
           <w:rPr>
             <w:rStyle w:val="Hyperlink"/>
           </w:rPr>
-          <w:t>nes</w:t>
-        </w:r>
-        <w:r>
-          <w:rPr>
-            <w:rStyle w:val="Hyperlink"/>
-          </w:rPr>
-          <w:t>t</w:t>
-        </w:r>
-        <w:r>
-          <w:rPr>
-            <w:rStyle w:val="Hyperlink"/>
-          </w:rPr>
-          <w:t>e link</w:t>
+          <w:t>neste link</w:t>
         </w:r>
       </w:hyperlink>
       <w:r>
-        <w:t xml:space="preserve">, bem como da inserção de elementos </w:t>
-      </w:r>
-      <w:proofErr w:type="spellStart"/>
-      <w:r>
-        <w:t>pré</w:t>
-      </w:r>
-      <w:proofErr w:type="spellEnd"/>
-      <w:r>
-        <w:t xml:space="preserve"> e pós textuais</w:t>
+        <w:t>, bem como da inserção de elementos pré e pós textuais</w:t>
       </w:r>
       <w:r>
         <w:t>.</w:t>
@@ -466,6 +446,9 @@
       <w:r>
         <w:t>Orientador Prof. Nome do Professor</w:t>
       </w:r>
+      <w:r>
+        <w:t>a</w:t>
+      </w:r>
     </w:p>
     <w:p/>
     <w:p/>
@@ -643,10 +626,7 @@
         </w:rPr>
       </w:pPr>
       <w:r>
-        <w:t>OBJETIVO</w:t>
-      </w:r>
-      <w:r>
-        <w:t>S ESPECÍFICOS</w:t>
+        <w:t>OBJETIVOS ESPECÍFICOS</w:t>
       </w:r>
     </w:p>
     <w:p>
@@ -1136,7 +1116,7 @@
 </file>
 
 <file path=word/endnotes.xml><?xml version="1.0" encoding="utf-8"?>
-<w:endnotes xmlns:wpc="http://schemas.microsoft.com/office/word/2010/wordprocessingCanvas" xmlns:cx="http://schemas.microsoft.com/office/drawing/2014/chartex" xmlns:cx1="http://schemas.microsoft.com/office/drawing/2015/9/8/chartex" xmlns:cx2="http://schemas.microsoft.com/office/drawing/2015/10/21/chartex" xmlns:cx3="http://schemas.microsoft.com/office/drawing/2016/5/9/chartex" xmlns:cx4="http://schemas.microsoft.com/office/drawing/2016/5/10/chartex" xmlns:cx5="http://schemas.microsoft.com/office/drawing/2016/5/11/chartex" xmlns:cx6="http://schemas.microsoft.com/office/drawing/2016/5/12/chartex" xmlns:cx7="http://schemas.microsoft.com/office/drawing/2016/5/13/chartex" xmlns:cx8="http://schemas.microsoft.com/office/drawing/2016/5/14/chartex" xmlns:mc="http://schemas.openxmlformats.org/markup-compatibility/2006" xmlns:aink="http://schemas.microsoft.com/office/drawing/2016/ink" xmlns:am3d="http://schemas.microsoft.com/office/drawing/2017/model3d" xmlns:o="urn:schemas-microsoft-com:office:office" xmlns:r="http://schemas.openxmlformats.org/officeDocument/2006/relationships" xmlns:m="http://schemas.openxmlformats.org/officeDocument/2006/math" xmlns:v="urn:schemas-microsoft-com:vml" xmlns:wp14="http://schemas.microsoft.com/office/word/2010/wordprocessingDrawing" xmlns:wp="http://schemas.openxmlformats.org/drawingml/2006/wordprocessingDrawing" xmlns:w10="urn:schemas-microsoft-com:office:word" xmlns:w="http://schemas.openxmlformats.org/wordprocessingml/2006/main" xmlns:w14="http://schemas.microsoft.com/office/word/2010/wordml" xmlns:w15="http://schemas.microsoft.com/office/word/2012/wordml" xmlns:w16cex="http://schemas.microsoft.com/office/word/2018/wordml/cex" xmlns:w16cid="http://schemas.microsoft.com/office/word/2016/wordml/cid" xmlns:w16="http://schemas.microsoft.com/office/word/2018/wordml" xmlns:w16se="http://schemas.microsoft.com/office/word/2015/wordml/symex" xmlns:wpg="http://schemas.microsoft.com/office/word/2010/wordprocessingGroup" xmlns:wpi="http://schemas.microsoft.com/office/word/2010/wordprocessingInk" xmlns:wne="http://schemas.microsoft.com/office/word/2006/wordml" xmlns:wps="http://schemas.microsoft.com/office/word/2010/wordprocessingShape" mc:Ignorable="w14 w15 w16se w16cid w16 w16cex wp14">
+<w:endnotes xmlns:wpc="http://schemas.microsoft.com/office/word/2010/wordprocessingCanvas" xmlns:cx="http://schemas.microsoft.com/office/drawing/2014/chartex" xmlns:cx1="http://schemas.microsoft.com/office/drawing/2015/9/8/chartex" xmlns:cx2="http://schemas.microsoft.com/office/drawing/2015/10/21/chartex" xmlns:cx3="http://schemas.microsoft.com/office/drawing/2016/5/9/chartex" xmlns:cx4="http://schemas.microsoft.com/office/drawing/2016/5/10/chartex" xmlns:cx5="http://schemas.microsoft.com/office/drawing/2016/5/11/chartex" xmlns:cx6="http://schemas.microsoft.com/office/drawing/2016/5/12/chartex" xmlns:cx7="http://schemas.microsoft.com/office/drawing/2016/5/13/chartex" xmlns:cx8="http://schemas.microsoft.com/office/drawing/2016/5/14/chartex" xmlns:mc="http://schemas.openxmlformats.org/markup-compatibility/2006" xmlns:aink="http://schemas.microsoft.com/office/drawing/2016/ink" xmlns:am3d="http://schemas.microsoft.com/office/drawing/2017/model3d" xmlns:o="urn:schemas-microsoft-com:office:office" xmlns:r="http://schemas.openxmlformats.org/officeDocument/2006/relationships" xmlns:m="http://schemas.openxmlformats.org/officeDocument/2006/math" xmlns:v="urn:schemas-microsoft-com:vml" xmlns:wp14="http://schemas.microsoft.com/office/word/2010/wordprocessingDrawing" xmlns:wp="http://schemas.openxmlformats.org/drawingml/2006/wordprocessingDrawing" xmlns:w10="urn:schemas-microsoft-com:office:word" xmlns:w="http://schemas.openxmlformats.org/wordprocessingml/2006/main" xmlns:w14="http://schemas.microsoft.com/office/word/2010/wordml" xmlns:w15="http://schemas.microsoft.com/office/word/2012/wordml" xmlns:w16cex="http://schemas.microsoft.com/office/word/2018/wordml/cex" xmlns:w16cid="http://schemas.microsoft.com/office/word/2016/wordml/cid" xmlns:w16="http://schemas.microsoft.com/office/word/2018/wordml" xmlns:w16sdtdh="http://schemas.microsoft.com/office/word/2020/wordml/sdtdatahash" xmlns:w16se="http://schemas.microsoft.com/office/word/2015/wordml/symex" xmlns:wpg="http://schemas.microsoft.com/office/word/2010/wordprocessingGroup" xmlns:wpi="http://schemas.microsoft.com/office/word/2010/wordprocessingInk" xmlns:wne="http://schemas.microsoft.com/office/word/2006/wordml" xmlns:wps="http://schemas.microsoft.com/office/word/2010/wordprocessingShape" mc:Ignorable="w14 w15 w16se w16cid w16 w16cex w16sdtdh wp14">
   <w:endnote w:type="separator" w:id="-1">
     <w:p>
       <w:pPr>
@@ -1161,7 +1141,7 @@
 </file>
 
 <file path=word/footnotes.xml><?xml version="1.0" encoding="utf-8"?>
-<w:footnotes xmlns:wpc="http://schemas.microsoft.com/office/word/2010/wordprocessingCanvas" xmlns:cx="http://schemas.microsoft.com/office/drawing/2014/chartex" xmlns:cx1="http://schemas.microsoft.com/office/drawing/2015/9/8/chartex" xmlns:cx2="http://schemas.microsoft.com/office/drawing/2015/10/21/chartex" xmlns:cx3="http://schemas.microsoft.com/office/drawing/2016/5/9/chartex" xmlns:cx4="http://schemas.microsoft.com/office/drawing/2016/5/10/chartex" xmlns:cx5="http://schemas.microsoft.com/office/drawing/2016/5/11/chartex" xmlns:cx6="http://schemas.microsoft.com/office/drawing/2016/5/12/chartex" xmlns:cx7="http://schemas.microsoft.com/office/drawing/2016/5/13/chartex" xmlns:cx8="http://schemas.microsoft.com/office/drawing/2016/5/14/chartex" xmlns:mc="http://schemas.openxmlformats.org/markup-compatibility/2006" xmlns:aink="http://schemas.microsoft.com/office/drawing/2016/ink" xmlns:am3d="http://schemas.microsoft.com/office/drawing/2017/model3d" xmlns:o="urn:schemas-microsoft-com:office:office" xmlns:r="http://schemas.openxmlformats.org/officeDocument/2006/relationships" xmlns:m="http://schemas.openxmlformats.org/officeDocument/2006/math" xmlns:v="urn:schemas-microsoft-com:vml" xmlns:wp14="http://schemas.microsoft.com/office/word/2010/wordprocessingDrawing" xmlns:wp="http://schemas.openxmlformats.org/drawingml/2006/wordprocessingDrawing" xmlns:w10="urn:schemas-microsoft-com:office:word" xmlns:w="http://schemas.openxmlformats.org/wordprocessingml/2006/main" xmlns:w14="http://schemas.microsoft.com/office/word/2010/wordml" xmlns:w15="http://schemas.microsoft.com/office/word/2012/wordml" xmlns:w16cex="http://schemas.microsoft.com/office/word/2018/wordml/cex" xmlns:w16cid="http://schemas.microsoft.com/office/word/2016/wordml/cid" xmlns:w16="http://schemas.microsoft.com/office/word/2018/wordml" xmlns:w16se="http://schemas.microsoft.com/office/word/2015/wordml/symex" xmlns:wpg="http://schemas.microsoft.com/office/word/2010/wordprocessingGroup" xmlns:wpi="http://schemas.microsoft.com/office/word/2010/wordprocessingInk" xmlns:wne="http://schemas.microsoft.com/office/word/2006/wordml" xmlns:wps="http://schemas.microsoft.com/office/word/2010/wordprocessingShape" mc:Ignorable="w14 w15 w16se w16cid w16 w16cex wp14">
+<w:footnotes xmlns:wpc="http://schemas.microsoft.com/office/word/2010/wordprocessingCanvas" xmlns:cx="http://schemas.microsoft.com/office/drawing/2014/chartex" xmlns:cx1="http://schemas.microsoft.com/office/drawing/2015/9/8/chartex" xmlns:cx2="http://schemas.microsoft.com/office/drawing/2015/10/21/chartex" xmlns:cx3="http://schemas.microsoft.com/office/drawing/2016/5/9/chartex" xmlns:cx4="http://schemas.microsoft.com/office/drawing/2016/5/10/chartex" xmlns:cx5="http://schemas.microsoft.com/office/drawing/2016/5/11/chartex" xmlns:cx6="http://schemas.microsoft.com/office/drawing/2016/5/12/chartex" xmlns:cx7="http://schemas.microsoft.com/office/drawing/2016/5/13/chartex" xmlns:cx8="http://schemas.microsoft.com/office/drawing/2016/5/14/chartex" xmlns:mc="http://schemas.openxmlformats.org/markup-compatibility/2006" xmlns:aink="http://schemas.microsoft.com/office/drawing/2016/ink" xmlns:am3d="http://schemas.microsoft.com/office/drawing/2017/model3d" xmlns:o="urn:schemas-microsoft-com:office:office" xmlns:r="http://schemas.openxmlformats.org/officeDocument/2006/relationships" xmlns:m="http://schemas.openxmlformats.org/officeDocument/2006/math" xmlns:v="urn:schemas-microsoft-com:vml" xmlns:wp14="http://schemas.microsoft.com/office/word/2010/wordprocessingDrawing" xmlns:wp="http://schemas.openxmlformats.org/drawingml/2006/wordprocessingDrawing" xmlns:w10="urn:schemas-microsoft-com:office:word" xmlns:w="http://schemas.openxmlformats.org/wordprocessingml/2006/main" xmlns:w14="http://schemas.microsoft.com/office/word/2010/wordml" xmlns:w15="http://schemas.microsoft.com/office/word/2012/wordml" xmlns:w16cex="http://schemas.microsoft.com/office/word/2018/wordml/cex" xmlns:w16cid="http://schemas.microsoft.com/office/word/2016/wordml/cid" xmlns:w16="http://schemas.microsoft.com/office/word/2018/wordml" xmlns:w16sdtdh="http://schemas.microsoft.com/office/word/2020/wordml/sdtdatahash" xmlns:w16se="http://schemas.microsoft.com/office/word/2015/wordml/symex" xmlns:wpg="http://schemas.microsoft.com/office/word/2010/wordprocessingGroup" xmlns:wpi="http://schemas.microsoft.com/office/word/2010/wordprocessingInk" xmlns:wne="http://schemas.microsoft.com/office/word/2006/wordml" xmlns:wps="http://schemas.microsoft.com/office/word/2010/wordprocessingShape" mc:Ignorable="w14 w15 w16se w16cid w16 w16cex w16sdtdh wp14">
   <w:footnote w:type="separator" w:id="-1">
     <w:p>
       <w:pPr>
@@ -1186,7 +1166,7 @@
 </file>
 
 <file path=word/header1.xml><?xml version="1.0" encoding="utf-8"?>
-<w:hdr xmlns:wpc="http://schemas.microsoft.com/office/word/2010/wordprocessingCanvas" xmlns:cx="http://schemas.microsoft.com/office/drawing/2014/chartex" xmlns:cx1="http://schemas.microsoft.com/office/drawing/2015/9/8/chartex" xmlns:cx2="http://schemas.microsoft.com/office/drawing/2015/10/21/chartex" xmlns:cx3="http://schemas.microsoft.com/office/drawing/2016/5/9/chartex" xmlns:cx4="http://schemas.microsoft.com/office/drawing/2016/5/10/chartex" xmlns:cx5="http://schemas.microsoft.com/office/drawing/2016/5/11/chartex" xmlns:cx6="http://schemas.microsoft.com/office/drawing/2016/5/12/chartex" xmlns:cx7="http://schemas.microsoft.com/office/drawing/2016/5/13/chartex" xmlns:cx8="http://schemas.microsoft.com/office/drawing/2016/5/14/chartex" xmlns:mc="http://schemas.openxmlformats.org/markup-compatibility/2006" xmlns:aink="http://schemas.microsoft.com/office/drawing/2016/ink" xmlns:am3d="http://schemas.microsoft.com/office/drawing/2017/model3d" xmlns:o="urn:schemas-microsoft-com:office:office" xmlns:r="http://schemas.openxmlformats.org/officeDocument/2006/relationships" xmlns:m="http://schemas.openxmlformats.org/officeDocument/2006/math" xmlns:v="urn:schemas-microsoft-com:vml" xmlns:wp14="http://schemas.microsoft.com/office/word/2010/wordprocessingDrawing" xmlns:wp="http://schemas.openxmlformats.org/drawingml/2006/wordprocessingDrawing" xmlns:w10="urn:schemas-microsoft-com:office:word" xmlns:w="http://schemas.openxmlformats.org/wordprocessingml/2006/main" xmlns:w14="http://schemas.microsoft.com/office/word/2010/wordml" xmlns:w15="http://schemas.microsoft.com/office/word/2012/wordml" xmlns:w16cex="http://schemas.microsoft.com/office/word/2018/wordml/cex" xmlns:w16cid="http://schemas.microsoft.com/office/word/2016/wordml/cid" xmlns:w16="http://schemas.microsoft.com/office/word/2018/wordml" xmlns:w16se="http://schemas.microsoft.com/office/word/2015/wordml/symex" xmlns:wpg="http://schemas.microsoft.com/office/word/2010/wordprocessingGroup" xmlns:wpi="http://schemas.microsoft.com/office/word/2010/wordprocessingInk" xmlns:wne="http://schemas.microsoft.com/office/word/2006/wordml" xmlns:wps="http://schemas.microsoft.com/office/word/2010/wordprocessingShape" mc:Ignorable="w14 w15 w16se w16cid w16 w16cex wp14">
+<w:hdr xmlns:wpc="http://schemas.microsoft.com/office/word/2010/wordprocessingCanvas" xmlns:cx="http://schemas.microsoft.com/office/drawing/2014/chartex" xmlns:cx1="http://schemas.microsoft.com/office/drawing/2015/9/8/chartex" xmlns:cx2="http://schemas.microsoft.com/office/drawing/2015/10/21/chartex" xmlns:cx3="http://schemas.microsoft.com/office/drawing/2016/5/9/chartex" xmlns:cx4="http://schemas.microsoft.com/office/drawing/2016/5/10/chartex" xmlns:cx5="http://schemas.microsoft.com/office/drawing/2016/5/11/chartex" xmlns:cx6="http://schemas.microsoft.com/office/drawing/2016/5/12/chartex" xmlns:cx7="http://schemas.microsoft.com/office/drawing/2016/5/13/chartex" xmlns:cx8="http://schemas.microsoft.com/office/drawing/2016/5/14/chartex" xmlns:mc="http://schemas.openxmlformats.org/markup-compatibility/2006" xmlns:aink="http://schemas.microsoft.com/office/drawing/2016/ink" xmlns:am3d="http://schemas.microsoft.com/office/drawing/2017/model3d" xmlns:o="urn:schemas-microsoft-com:office:office" xmlns:r="http://schemas.openxmlformats.org/officeDocument/2006/relationships" xmlns:m="http://schemas.openxmlformats.org/officeDocument/2006/math" xmlns:v="urn:schemas-microsoft-com:vml" xmlns:wp14="http://schemas.microsoft.com/office/word/2010/wordprocessingDrawing" xmlns:wp="http://schemas.openxmlformats.org/drawingml/2006/wordprocessingDrawing" xmlns:w10="urn:schemas-microsoft-com:office:word" xmlns:w="http://schemas.openxmlformats.org/wordprocessingml/2006/main" xmlns:w14="http://schemas.microsoft.com/office/word/2010/wordml" xmlns:w15="http://schemas.microsoft.com/office/word/2012/wordml" xmlns:w16cex="http://schemas.microsoft.com/office/word/2018/wordml/cex" xmlns:w16cid="http://schemas.microsoft.com/office/word/2016/wordml/cid" xmlns:w16="http://schemas.microsoft.com/office/word/2018/wordml" xmlns:w16sdtdh="http://schemas.microsoft.com/office/word/2020/wordml/sdtdatahash" xmlns:w16se="http://schemas.microsoft.com/office/word/2015/wordml/symex" xmlns:wpg="http://schemas.microsoft.com/office/word/2010/wordprocessingGroup" xmlns:wpi="http://schemas.microsoft.com/office/word/2010/wordprocessingInk" xmlns:wne="http://schemas.microsoft.com/office/word/2006/wordml" xmlns:wps="http://schemas.microsoft.com/office/word/2010/wordprocessingShape" mc:Ignorable="w14 w15 w16se w16cid w16 w16cex w16sdtdh wp14">
   <w:p>
     <w:pPr>
       <w:pStyle w:val="Cabealho"/>
@@ -1257,7 +1237,7 @@
 </file>
 
 <file path=word/numbering.xml><?xml version="1.0" encoding="utf-8"?>
-<w:numbering xmlns:wpc="http://schemas.microsoft.com/office/word/2010/wordprocessingCanvas" xmlns:cx="http://schemas.microsoft.com/office/drawing/2014/chartex" xmlns:cx1="http://schemas.microsoft.com/office/drawing/2015/9/8/chartex" xmlns:cx2="http://schemas.microsoft.com/office/drawing/2015/10/21/chartex" xmlns:cx3="http://schemas.microsoft.com/office/drawing/2016/5/9/chartex" xmlns:cx4="http://schemas.microsoft.com/office/drawing/2016/5/10/chartex" xmlns:cx5="http://schemas.microsoft.com/office/drawing/2016/5/11/chartex" xmlns:cx6="http://schemas.microsoft.com/office/drawing/2016/5/12/chartex" xmlns:cx7="http://schemas.microsoft.com/office/drawing/2016/5/13/chartex" xmlns:cx8="http://schemas.microsoft.com/office/drawing/2016/5/14/chartex" xmlns:mc="http://schemas.openxmlformats.org/markup-compatibility/2006" xmlns:aink="http://schemas.microsoft.com/office/drawing/2016/ink" xmlns:am3d="http://schemas.microsoft.com/office/drawing/2017/model3d" xmlns:o="urn:schemas-microsoft-com:office:office" xmlns:r="http://schemas.openxmlformats.org/officeDocument/2006/relationships" xmlns:m="http://schemas.openxmlformats.org/officeDocument/2006/math" xmlns:v="urn:schemas-microsoft-com:vml" xmlns:wp14="http://schemas.microsoft.com/office/word/2010/wordprocessingDrawing" xmlns:wp="http://schemas.openxmlformats.org/drawingml/2006/wordprocessingDrawing" xmlns:w10="urn:schemas-microsoft-com:office:word" xmlns:w="http://schemas.openxmlformats.org/wordprocessingml/2006/main" xmlns:w14="http://schemas.microsoft.com/office/word/2010/wordml" xmlns:w15="http://schemas.microsoft.com/office/word/2012/wordml" xmlns:w16cex="http://schemas.microsoft.com/office/word/2018/wordml/cex" xmlns:w16cid="http://schemas.microsoft.com/office/word/2016/wordml/cid" xmlns:w16="http://schemas.microsoft.com/office/word/2018/wordml" xmlns:w16se="http://schemas.microsoft.com/office/word/2015/wordml/symex" xmlns:wpg="http://schemas.microsoft.com/office/word/2010/wordprocessingGroup" xmlns:wpi="http://schemas.microsoft.com/office/word/2010/wordprocessingInk" xmlns:wne="http://schemas.microsoft.com/office/word/2006/wordml" xmlns:wps="http://schemas.microsoft.com/office/word/2010/wordprocessingShape" mc:Ignorable="w14 w15 w16se w16cid w16 w16cex wp14">
+<w:numbering xmlns:wpc="http://schemas.microsoft.com/office/word/2010/wordprocessingCanvas" xmlns:cx="http://schemas.microsoft.com/office/drawing/2014/chartex" xmlns:cx1="http://schemas.microsoft.com/office/drawing/2015/9/8/chartex" xmlns:cx2="http://schemas.microsoft.com/office/drawing/2015/10/21/chartex" xmlns:cx3="http://schemas.microsoft.com/office/drawing/2016/5/9/chartex" xmlns:cx4="http://schemas.microsoft.com/office/drawing/2016/5/10/chartex" xmlns:cx5="http://schemas.microsoft.com/office/drawing/2016/5/11/chartex" xmlns:cx6="http://schemas.microsoft.com/office/drawing/2016/5/12/chartex" xmlns:cx7="http://schemas.microsoft.com/office/drawing/2016/5/13/chartex" xmlns:cx8="http://schemas.microsoft.com/office/drawing/2016/5/14/chartex" xmlns:mc="http://schemas.openxmlformats.org/markup-compatibility/2006" xmlns:aink="http://schemas.microsoft.com/office/drawing/2016/ink" xmlns:am3d="http://schemas.microsoft.com/office/drawing/2017/model3d" xmlns:o="urn:schemas-microsoft-com:office:office" xmlns:r="http://schemas.openxmlformats.org/officeDocument/2006/relationships" xmlns:m="http://schemas.openxmlformats.org/officeDocument/2006/math" xmlns:v="urn:schemas-microsoft-com:vml" xmlns:wp14="http://schemas.microsoft.com/office/word/2010/wordprocessingDrawing" xmlns:wp="http://schemas.openxmlformats.org/drawingml/2006/wordprocessingDrawing" xmlns:w10="urn:schemas-microsoft-com:office:word" xmlns:w="http://schemas.openxmlformats.org/wordprocessingml/2006/main" xmlns:w14="http://schemas.microsoft.com/office/word/2010/wordml" xmlns:w15="http://schemas.microsoft.com/office/word/2012/wordml" xmlns:w16cex="http://schemas.microsoft.com/office/word/2018/wordml/cex" xmlns:w16cid="http://schemas.microsoft.com/office/word/2016/wordml/cid" xmlns:w16="http://schemas.microsoft.com/office/word/2018/wordml" xmlns:w16sdtdh="http://schemas.microsoft.com/office/word/2020/wordml/sdtdatahash" xmlns:w16se="http://schemas.microsoft.com/office/word/2015/wordml/symex" xmlns:wpg="http://schemas.microsoft.com/office/word/2010/wordprocessingGroup" xmlns:wpi="http://schemas.microsoft.com/office/word/2010/wordprocessingInk" xmlns:wne="http://schemas.microsoft.com/office/word/2006/wordml" xmlns:wps="http://schemas.microsoft.com/office/word/2010/wordprocessingShape" mc:Ignorable="w14 w15 w16se w16cid w16 w16cex w16sdtdh wp14">
   <w:abstractNum w:abstractNumId="0" w15:restartNumberingAfterBreak="0">
     <w:nsid w:val="205D35DF"/>
     <w:multiLevelType w:val="multilevel"/>
@@ -3281,7 +3261,7 @@
 </file>
 
 <file path=word/styles.xml><?xml version="1.0" encoding="utf-8"?>
-<w:styles xmlns:mc="http://schemas.openxmlformats.org/markup-compatibility/2006" xmlns:r="http://schemas.openxmlformats.org/officeDocument/2006/relationships" xmlns:w="http://schemas.openxmlformats.org/wordprocessingml/2006/main" xmlns:w14="http://schemas.microsoft.com/office/word/2010/wordml" xmlns:w15="http://schemas.microsoft.com/office/word/2012/wordml" xmlns:w16cex="http://schemas.microsoft.com/office/word/2018/wordml/cex" xmlns:w16cid="http://schemas.microsoft.com/office/word/2016/wordml/cid" xmlns:w16="http://schemas.microsoft.com/office/word/2018/wordml" xmlns:w16se="http://schemas.microsoft.com/office/word/2015/wordml/symex" mc:Ignorable="w14 w15 w16se w16cid w16 w16cex">
+<w:styles xmlns:mc="http://schemas.openxmlformats.org/markup-compatibility/2006" xmlns:r="http://schemas.openxmlformats.org/officeDocument/2006/relationships" xmlns:w="http://schemas.openxmlformats.org/wordprocessingml/2006/main" xmlns:w14="http://schemas.microsoft.com/office/word/2010/wordml" xmlns:w15="http://schemas.microsoft.com/office/word/2012/wordml" xmlns:w16cex="http://schemas.microsoft.com/office/word/2018/wordml/cex" xmlns:w16cid="http://schemas.microsoft.com/office/word/2016/wordml/cid" xmlns:w16="http://schemas.microsoft.com/office/word/2018/wordml" xmlns:w16sdtdh="http://schemas.microsoft.com/office/word/2020/wordml/sdtdatahash" xmlns:w16se="http://schemas.microsoft.com/office/word/2015/wordml/symex" mc:Ignorable="w14 w15 w16se w16cid w16 w16cex w16sdtdh">
   <w:docDefaults>
     <w:rPrDefault>
       <w:rPr>
@@ -4190,12 +4170,7 @@
 </file>
 
 <file path=customXml/item1.xml><?xml version="1.0" encoding="utf-8"?>
-<?mso-contentType ?>
-<FormTemplates xmlns="http://schemas.microsoft.com/sharepoint/v3/contenttype/forms">
-  <Display>DocumentLibraryForm</Display>
-  <Edit>DocumentLibraryForm</Edit>
-  <New>DocumentLibraryForm</New>
-</FormTemplates>
+<b:Sources xmlns:b="http://schemas.openxmlformats.org/officeDocument/2006/bibliography" xmlns="http://schemas.openxmlformats.org/officeDocument/2006/bibliography" SelectedStyle="\APASixthEditionOfficeOnline.xsl" StyleName="APA" Version="6"/>
 </file>
 
 <file path=customXml/item2.xml><?xml version="1.0" encoding="utf-8"?>
@@ -4205,7 +4180,12 @@
 </file>
 
 <file path=customXml/item3.xml><?xml version="1.0" encoding="utf-8"?>
-<b:Sources xmlns:b="http://schemas.openxmlformats.org/officeDocument/2006/bibliography" xmlns="http://schemas.openxmlformats.org/officeDocument/2006/bibliography" SelectedStyle="\APASixthEditionOfficeOnline.xsl" StyleName="APA" Version="6"/>
+<?mso-contentType ?>
+<FormTemplates xmlns="http://schemas.microsoft.com/sharepoint/v3/contenttype/forms">
+  <Display>DocumentLibraryForm</Display>
+  <Edit>DocumentLibraryForm</Edit>
+  <New>DocumentLibraryForm</New>
+</FormTemplates>
 </file>
 
 <file path=customXml/item4.xml><?xml version="1.0" encoding="utf-8"?>
@@ -4379,9 +4359,9 @@
 </file>
 
 <file path=customXml/itemProps1.xml><?xml version="1.0" encoding="utf-8"?>
-<ds:datastoreItem xmlns:ds="http://schemas.openxmlformats.org/officeDocument/2006/customXml" ds:itemID="{F416C9A3-A701-49EF-92F5-1557E3009CDB}">
+<ds:datastoreItem xmlns:ds="http://schemas.openxmlformats.org/officeDocument/2006/customXml" ds:itemID="{EC3DE19C-F23C-44CD-805C-F31A92E6534D}">
   <ds:schemaRefs>
-    <ds:schemaRef ds:uri="http://schemas.microsoft.com/sharepoint/v3/contenttype/forms"/>
+    <ds:schemaRef ds:uri="http://schemas.openxmlformats.org/officeDocument/2006/bibliography"/>
   </ds:schemaRefs>
 </ds:datastoreItem>
 </file>
@@ -4396,9 +4376,9 @@
 </file>
 
 <file path=customXml/itemProps3.xml><?xml version="1.0" encoding="utf-8"?>
-<ds:datastoreItem xmlns:ds="http://schemas.openxmlformats.org/officeDocument/2006/customXml" ds:itemID="{EC3DE19C-F23C-44CD-805C-F31A92E6534D}">
+<ds:datastoreItem xmlns:ds="http://schemas.openxmlformats.org/officeDocument/2006/customXml" ds:itemID="{F416C9A3-A701-49EF-92F5-1557E3009CDB}">
   <ds:schemaRefs>
-    <ds:schemaRef ds:uri="http://schemas.openxmlformats.org/officeDocument/2006/bibliography"/>
+    <ds:schemaRef ds:uri="http://schemas.microsoft.com/sharepoint/v3/contenttype/forms"/>
   </ds:schemaRefs>
 </ds:datastoreItem>
 </file>

</xml_diff>